<commit_message>
Updated workexp to 5yrs
</commit_message>
<xml_diff>
--- a/Chetanya Goyal - Resume.docx
+++ b/Chetanya Goyal - Resume.docx
@@ -1,6 +1,6 @@
 
 <file path=word/document.xml><?xml version="1.0" encoding="utf-8"?>
-<w:document xmlns:wpc="http://schemas.microsoft.com/office/word/2010/wordprocessingCanvas" xmlns:cx="http://schemas.microsoft.com/office/drawing/2014/chartex" xmlns:cx1="http://schemas.microsoft.com/office/drawing/2015/9/8/chartex" xmlns:cx2="http://schemas.microsoft.com/office/drawing/2015/10/21/chartex" xmlns:cx3="http://schemas.microsoft.com/office/drawing/2016/5/9/chartex" xmlns:cx4="http://schemas.microsoft.com/office/drawing/2016/5/10/chartex" xmlns:cx5="http://schemas.microsoft.com/office/drawing/2016/5/11/chartex" xmlns:cx6="http://schemas.microsoft.com/office/drawing/2016/5/12/chartex" xmlns:cx7="http://schemas.microsoft.com/office/drawing/2016/5/13/chartex" xmlns:cx8="http://schemas.microsoft.com/office/drawing/2016/5/14/chartex" xmlns:mc="http://schemas.openxmlformats.org/markup-compatibility/2006" xmlns:aink="http://schemas.microsoft.com/office/drawing/2016/ink" xmlns:am3d="http://schemas.microsoft.com/office/drawing/2017/model3d" xmlns:o="urn:schemas-microsoft-com:office:office" xmlns:r="http://schemas.openxmlformats.org/officeDocument/2006/relationships" xmlns:m="http://schemas.openxmlformats.org/officeDocument/2006/math" xmlns:v="urn:schemas-microsoft-com:vml" xmlns:wp14="http://schemas.microsoft.com/office/word/2010/wordprocessingDrawing" xmlns:wp="http://schemas.openxmlformats.org/drawingml/2006/wordprocessingDrawing" xmlns:w10="urn:schemas-microsoft-com:office:word" xmlns:w="http://schemas.openxmlformats.org/wordprocessingml/2006/main" xmlns:w14="http://schemas.microsoft.com/office/word/2010/wordml" xmlns:w15="http://schemas.microsoft.com/office/word/2012/wordml" xmlns:w16cex="http://schemas.microsoft.com/office/word/2018/wordml/cex" xmlns:w16cid="http://schemas.microsoft.com/office/word/2016/wordml/cid" xmlns:w16="http://schemas.microsoft.com/office/word/2018/wordml" xmlns:w16sdtdh="http://schemas.microsoft.com/office/word/2020/wordml/sdtdatahash" xmlns:w16se="http://schemas.microsoft.com/office/word/2015/wordml/symex" xmlns:wpg="http://schemas.microsoft.com/office/word/2010/wordprocessingGroup" xmlns:wpi="http://schemas.microsoft.com/office/word/2010/wordprocessingInk" xmlns:wne="http://schemas.microsoft.com/office/word/2006/wordml" xmlns:wps="http://schemas.microsoft.com/office/word/2010/wordprocessingShape" mc:Ignorable="w14 w15 w16se w16cid w16 w16cex w16sdtdh wp14">
+<w:document xmlns:wpc="http://schemas.microsoft.com/office/word/2010/wordprocessingCanvas" xmlns:cx="http://schemas.microsoft.com/office/drawing/2014/chartex" xmlns:cx1="http://schemas.microsoft.com/office/drawing/2015/9/8/chartex" xmlns:cx2="http://schemas.microsoft.com/office/drawing/2015/10/21/chartex" xmlns:cx3="http://schemas.microsoft.com/office/drawing/2016/5/9/chartex" xmlns:cx4="http://schemas.microsoft.com/office/drawing/2016/5/10/chartex" xmlns:cx5="http://schemas.microsoft.com/office/drawing/2016/5/11/chartex" xmlns:cx6="http://schemas.microsoft.com/office/drawing/2016/5/12/chartex" xmlns:cx7="http://schemas.microsoft.com/office/drawing/2016/5/13/chartex" xmlns:cx8="http://schemas.microsoft.com/office/drawing/2016/5/14/chartex" xmlns:mc="http://schemas.openxmlformats.org/markup-compatibility/2006" xmlns:aink="http://schemas.microsoft.com/office/drawing/2016/ink" xmlns:am3d="http://schemas.microsoft.com/office/drawing/2017/model3d" xmlns:o="urn:schemas-microsoft-com:office:office" xmlns:oel="http://schemas.microsoft.com/office/2019/extlst" xmlns:r="http://schemas.openxmlformats.org/officeDocument/2006/relationships" xmlns:m="http://schemas.openxmlformats.org/officeDocument/2006/math" xmlns:v="urn:schemas-microsoft-com:vml" xmlns:wp14="http://schemas.microsoft.com/office/word/2010/wordprocessingDrawing" xmlns:wp="http://schemas.openxmlformats.org/drawingml/2006/wordprocessingDrawing" xmlns:w10="urn:schemas-microsoft-com:office:word" xmlns:w="http://schemas.openxmlformats.org/wordprocessingml/2006/main" xmlns:w14="http://schemas.microsoft.com/office/word/2010/wordml" xmlns:w15="http://schemas.microsoft.com/office/word/2012/wordml" xmlns:w16cex="http://schemas.microsoft.com/office/word/2018/wordml/cex" xmlns:w16cid="http://schemas.microsoft.com/office/word/2016/wordml/cid" xmlns:w16="http://schemas.microsoft.com/office/word/2018/wordml" xmlns:w16sdtdh="http://schemas.microsoft.com/office/word/2020/wordml/sdtdatahash" xmlns:w16se="http://schemas.microsoft.com/office/word/2015/wordml/symex" xmlns:wpg="http://schemas.microsoft.com/office/word/2010/wordprocessingGroup" xmlns:wpi="http://schemas.microsoft.com/office/word/2010/wordprocessingInk" xmlns:wne="http://schemas.microsoft.com/office/word/2006/wordml" xmlns:wps="http://schemas.microsoft.com/office/word/2010/wordprocessingShape" mc:Ignorable="w14 w15 w16se w16cid w16 w16cex w16sdtdh wp14">
   <w:body>
     <w:tbl>
       <w:tblPr>
@@ -31,33 +31,17 @@
                 <w:lang w:val="en-US"/>
               </w:rPr>
             </w:pPr>
-            <w:r>
-              <w:fldChar w:fldCharType="begin"/>
-            </w:r>
-            <w:r>
-              <w:instrText xml:space="preserve"> HYPERLINK "mailto:chetanya95@gmail.com" </w:instrText>
-            </w:r>
-            <w:r>
-              <w:fldChar w:fldCharType="separate"/>
-            </w:r>
-            <w:r>
-              <w:rPr>
-                <w:rStyle w:val="Hyperlink"/>
-                <w:rFonts w:cstheme="minorHAnsi"/>
-                <w:szCs w:val="22"/>
-                <w:lang w:val="en-US"/>
-              </w:rPr>
-              <w:t>chetanya95@gmail.com</w:t>
-            </w:r>
-            <w:r>
-              <w:rPr>
-                <w:rStyle w:val="Hyperlink"/>
-                <w:rFonts w:cstheme="minorHAnsi"/>
-                <w:szCs w:val="22"/>
-                <w:lang w:val="en-US"/>
-              </w:rPr>
-              <w:fldChar w:fldCharType="end"/>
-            </w:r>
+            <w:hyperlink r:id="rId6" w:history="1">
+              <w:r>
+                <w:rPr>
+                  <w:rStyle w:val="Hyperlink"/>
+                  <w:rFonts w:cstheme="minorHAnsi"/>
+                  <w:szCs w:val="22"/>
+                  <w:lang w:val="en-US"/>
+                </w:rPr>
+                <w:t>chetanya95@gmail.com</w:t>
+              </w:r>
+            </w:hyperlink>
             <w:r>
               <w:rPr>
                 <w:rFonts w:cstheme="minorHAnsi"/>
@@ -66,7 +50,7 @@
               </w:rPr>
               <w:br/>
             </w:r>
-            <w:hyperlink r:id="rId6" w:history="1">
+            <w:hyperlink r:id="rId7" w:history="1">
               <w:r>
                 <w:rPr>
                   <w:rStyle w:val="Hyperlink"/>
@@ -187,17 +171,7 @@
           <w:szCs w:val="28"/>
           <w:lang w:val="en-US"/>
         </w:rPr>
-        <w:t>Amazon</w:t>
-      </w:r>
-      <w:r>
-        <w:rPr>
-          <w:rFonts w:cstheme="minorHAnsi"/>
-          <w:color w:val="002060"/>
-          <w:sz w:val="28"/>
-          <w:szCs w:val="28"/>
-          <w:lang w:val="en-US"/>
-        </w:rPr>
-        <w:t xml:space="preserve"> | </w:t>
+        <w:t xml:space="preserve">Amazon | </w:t>
       </w:r>
       <w:r>
         <w:rPr>
@@ -348,6 +322,14 @@
               </w:rPr>
               <w:t xml:space="preserve"> Java, Python, C/C++, JavaScript</w:t>
             </w:r>
+            <w:r>
+              <w:rPr>
+                <w:rFonts w:cstheme="minorHAnsi"/>
+                <w:color w:val="000000" w:themeColor="text1"/>
+                <w:szCs w:val="22"/>
+              </w:rPr>
+              <w:t>, Kotlin</w:t>
+            </w:r>
           </w:p>
           <w:p>
             <w:pPr>
@@ -648,18 +630,8 @@
                 <w:color w:val="000000" w:themeColor="text1"/>
                 <w:szCs w:val="22"/>
               </w:rPr>
-              <w:t xml:space="preserve">, </w:t>
-            </w:r>
-            <w:proofErr w:type="spellStart"/>
-            <w:r>
-              <w:rPr>
-                <w:rFonts w:cstheme="minorHAnsi"/>
-                <w:color w:val="000000" w:themeColor="text1"/>
-                <w:szCs w:val="22"/>
-              </w:rPr>
-              <w:t>Aseprite</w:t>
-            </w:r>
-            <w:proofErr w:type="spellEnd"/>
+              <w:t>, Aseprite</w:t>
+            </w:r>
           </w:p>
         </w:tc>
       </w:tr>
@@ -729,23 +701,7 @@
                 <w:b/>
                 <w:bCs/>
               </w:rPr>
-              <w:t xml:space="preserve"> </w:t>
-            </w:r>
-            <w:proofErr w:type="spellStart"/>
-            <w:r>
-              <w:rPr>
-                <w:b/>
-                <w:bCs/>
-              </w:rPr>
-              <w:t>Pvt.</w:t>
-            </w:r>
-            <w:proofErr w:type="spellEnd"/>
-            <w:r>
-              <w:rPr>
-                <w:b/>
-                <w:bCs/>
-              </w:rPr>
-              <w:t xml:space="preserve"> Ltd.</w:t>
+              <w:t xml:space="preserve"> Pvt. Ltd.</w:t>
             </w:r>
             <w:r>
               <w:rPr>
@@ -946,21 +902,12 @@
             <w:tcW w:w="4161" w:type="dxa"/>
           </w:tcPr>
           <w:p>
-            <w:proofErr w:type="spellStart"/>
             <w:r>
               <w:rPr>
                 <w:b/>
                 <w:bCs/>
               </w:rPr>
-              <w:t>Blackforest</w:t>
-            </w:r>
-            <w:proofErr w:type="spellEnd"/>
-            <w:r>
-              <w:rPr>
-                <w:b/>
-                <w:bCs/>
-              </w:rPr>
-              <w:t xml:space="preserve"> Game: </w:t>
+              <w:t xml:space="preserve">Blackforest Game: </w:t>
             </w:r>
             <w:r>
               <w:t xml:space="preserve">Developed </w:t>
@@ -1153,7 +1100,7 @@
                 <w:u w:val="single"/>
               </w:rPr>
             </w:pPr>
-            <w:hyperlink r:id="rId7" w:history="1">
+            <w:hyperlink r:id="rId8" w:history="1">
               <w:r>
                 <w:rPr>
                   <w:rStyle w:val="Hyperlink"/>
@@ -1442,7 +1389,27 @@
                 <w:szCs w:val="28"/>
                 <w:lang w:val="en-US"/>
               </w:rPr>
-              <w:t>WORK EXPERIENCE (4+ yrs.)</w:t>
+              <w:t>WORK EXPERIENCE (</w:t>
+            </w:r>
+            <w:r>
+              <w:rPr>
+                <w:rFonts w:cstheme="minorHAnsi"/>
+                <w:color w:val="002060"/>
+                <w:sz w:val="28"/>
+                <w:szCs w:val="28"/>
+                <w:lang w:val="en-US"/>
+              </w:rPr>
+              <w:t>5</w:t>
+            </w:r>
+            <w:r>
+              <w:rPr>
+                <w:rFonts w:cstheme="minorHAnsi"/>
+                <w:color w:val="002060"/>
+                <w:sz w:val="28"/>
+                <w:szCs w:val="28"/>
+                <w:lang w:val="en-US"/>
+              </w:rPr>
+              <w:t>+ yrs.)</w:t>
             </w:r>
           </w:p>
         </w:tc>
@@ -1680,7 +1647,25 @@
               <w:rPr>
                 <w:rFonts w:cstheme="minorHAnsi"/>
               </w:rPr>
-              <w:t>ank’ UPI payments which would improve the success rate of P2P UPI Transactions.</w:t>
+              <w:t>ank’ UPI payments which improve</w:t>
+            </w:r>
+            <w:r>
+              <w:rPr>
+                <w:rFonts w:cstheme="minorHAnsi"/>
+              </w:rPr>
+              <w:t>d</w:t>
+            </w:r>
+            <w:r>
+              <w:rPr>
+                <w:rFonts w:cstheme="minorHAnsi"/>
+              </w:rPr>
+              <w:t xml:space="preserve"> the success rate of P2P UPI Transactions</w:t>
+            </w:r>
+            <w:r>
+              <w:rPr>
+                <w:rFonts w:cstheme="minorHAnsi"/>
+              </w:rPr>
+              <w:t xml:space="preserve"> from 70% to 78%.</w:t>
             </w:r>
           </w:p>
           <w:p>
@@ -1812,7 +1797,25 @@
               <w:rPr>
                 <w:rFonts w:cstheme="minorHAnsi"/>
               </w:rPr>
-              <w:t>Designed ‘Split Expense’ project and mentored intern to develop the project.</w:t>
+              <w:t xml:space="preserve">Designed ‘Split Expense’ project and mentored </w:t>
+            </w:r>
+            <w:r>
+              <w:rPr>
+                <w:rFonts w:cstheme="minorHAnsi"/>
+              </w:rPr>
+              <w:t>SDEs</w:t>
+            </w:r>
+            <w:r>
+              <w:rPr>
+                <w:rFonts w:cstheme="minorHAnsi"/>
+              </w:rPr>
+              <w:t xml:space="preserve"> to develop </w:t>
+            </w:r>
+            <w:r>
+              <w:rPr>
+                <w:rFonts w:cstheme="minorHAnsi"/>
+              </w:rPr>
+              <w:t>it.</w:t>
             </w:r>
           </w:p>
         </w:tc>
@@ -2094,25 +2097,14 @@
                 <w:lang w:val="en-US"/>
               </w:rPr>
             </w:pPr>
-            <w:proofErr w:type="spellStart"/>
-            <w:r>
-              <w:rPr>
-                <w:rFonts w:cstheme="minorHAnsi"/>
-                <w:b/>
-                <w:szCs w:val="22"/>
-                <w:lang w:val="en-US"/>
-              </w:rPr>
-              <w:t>FreeStand</w:t>
-            </w:r>
-            <w:proofErr w:type="spellEnd"/>
-            <w:r>
-              <w:rPr>
-                <w:rFonts w:cstheme="minorHAnsi"/>
-                <w:b/>
-                <w:szCs w:val="22"/>
-                <w:lang w:val="en-US"/>
-              </w:rPr>
-              <w:t xml:space="preserve"> Sampling</w:t>
+            <w:r>
+              <w:rPr>
+                <w:rFonts w:cstheme="minorHAnsi"/>
+                <w:b/>
+                <w:szCs w:val="22"/>
+                <w:lang w:val="en-US"/>
+              </w:rPr>
+              <w:t>FreeStand Sampling</w:t>
             </w:r>
             <w:r>
               <w:rPr>
@@ -2166,7 +2158,7 @@
                 <w:szCs w:val="22"/>
                 <w:lang w:val="en-US"/>
               </w:rPr>
-              <w:t>Lead Android Developer</w:t>
+              <w:t>Android Developer</w:t>
             </w:r>
           </w:p>
           <w:p>
@@ -2531,13 +2523,8 @@
             <w:pPr>
               <w:cnfStyle w:val="000000000000" w:firstRow="0" w:lastRow="0" w:firstColumn="0" w:lastColumn="0" w:oddVBand="0" w:evenVBand="0" w:oddHBand="0" w:evenHBand="0" w:firstRowFirstColumn="0" w:firstRowLastColumn="0" w:lastRowFirstColumn="0" w:lastRowLastColumn="0"/>
             </w:pPr>
-            <w:proofErr w:type="spellStart"/>
-            <w:r>
-              <w:t>Ahlcon</w:t>
-            </w:r>
-            <w:proofErr w:type="spellEnd"/>
-            <w:r>
-              <w:t xml:space="preserve"> Public School</w:t>
+            <w:r>
+              <w:t>Ahlcon Public School</w:t>
             </w:r>
             <w:r>
               <w:t>, Delhi</w:t>
@@ -2685,7 +2672,7 @@
 </file>
 
 <file path=word/numbering.xml><?xml version="1.0" encoding="utf-8"?>
-<w:numbering xmlns:wpc="http://schemas.microsoft.com/office/word/2010/wordprocessingCanvas" xmlns:cx="http://schemas.microsoft.com/office/drawing/2014/chartex" xmlns:cx1="http://schemas.microsoft.com/office/drawing/2015/9/8/chartex" xmlns:cx2="http://schemas.microsoft.com/office/drawing/2015/10/21/chartex" xmlns:cx3="http://schemas.microsoft.com/office/drawing/2016/5/9/chartex" xmlns:cx4="http://schemas.microsoft.com/office/drawing/2016/5/10/chartex" xmlns:cx5="http://schemas.microsoft.com/office/drawing/2016/5/11/chartex" xmlns:cx6="http://schemas.microsoft.com/office/drawing/2016/5/12/chartex" xmlns:cx7="http://schemas.microsoft.com/office/drawing/2016/5/13/chartex" xmlns:cx8="http://schemas.microsoft.com/office/drawing/2016/5/14/chartex" xmlns:mc="http://schemas.openxmlformats.org/markup-compatibility/2006" xmlns:aink="http://schemas.microsoft.com/office/drawing/2016/ink" xmlns:am3d="http://schemas.microsoft.com/office/drawing/2017/model3d" xmlns:o="urn:schemas-microsoft-com:office:office" xmlns:r="http://schemas.openxmlformats.org/officeDocument/2006/relationships" xmlns:m="http://schemas.openxmlformats.org/officeDocument/2006/math" xmlns:v="urn:schemas-microsoft-com:vml" xmlns:wp14="http://schemas.microsoft.com/office/word/2010/wordprocessingDrawing" xmlns:wp="http://schemas.openxmlformats.org/drawingml/2006/wordprocessingDrawing" xmlns:w10="urn:schemas-microsoft-com:office:word" xmlns:w="http://schemas.openxmlformats.org/wordprocessingml/2006/main" xmlns:w14="http://schemas.microsoft.com/office/word/2010/wordml" xmlns:w15="http://schemas.microsoft.com/office/word/2012/wordml" xmlns:w16cex="http://schemas.microsoft.com/office/word/2018/wordml/cex" xmlns:w16cid="http://schemas.microsoft.com/office/word/2016/wordml/cid" xmlns:w16="http://schemas.microsoft.com/office/word/2018/wordml" xmlns:w16sdtdh="http://schemas.microsoft.com/office/word/2020/wordml/sdtdatahash" xmlns:w16se="http://schemas.microsoft.com/office/word/2015/wordml/symex" xmlns:wpg="http://schemas.microsoft.com/office/word/2010/wordprocessingGroup" xmlns:wpi="http://schemas.microsoft.com/office/word/2010/wordprocessingInk" xmlns:wne="http://schemas.microsoft.com/office/word/2006/wordml" xmlns:wps="http://schemas.microsoft.com/office/word/2010/wordprocessingShape" mc:Ignorable="w14 w15 w16se w16cid w16 w16cex w16sdtdh wp14">
+<w:numbering xmlns:wpc="http://schemas.microsoft.com/office/word/2010/wordprocessingCanvas" xmlns:cx="http://schemas.microsoft.com/office/drawing/2014/chartex" xmlns:cx1="http://schemas.microsoft.com/office/drawing/2015/9/8/chartex" xmlns:cx2="http://schemas.microsoft.com/office/drawing/2015/10/21/chartex" xmlns:cx3="http://schemas.microsoft.com/office/drawing/2016/5/9/chartex" xmlns:cx4="http://schemas.microsoft.com/office/drawing/2016/5/10/chartex" xmlns:cx5="http://schemas.microsoft.com/office/drawing/2016/5/11/chartex" xmlns:cx6="http://schemas.microsoft.com/office/drawing/2016/5/12/chartex" xmlns:cx7="http://schemas.microsoft.com/office/drawing/2016/5/13/chartex" xmlns:cx8="http://schemas.microsoft.com/office/drawing/2016/5/14/chartex" xmlns:mc="http://schemas.openxmlformats.org/markup-compatibility/2006" xmlns:aink="http://schemas.microsoft.com/office/drawing/2016/ink" xmlns:am3d="http://schemas.microsoft.com/office/drawing/2017/model3d" xmlns:o="urn:schemas-microsoft-com:office:office" xmlns:oel="http://schemas.microsoft.com/office/2019/extlst" xmlns:r="http://schemas.openxmlformats.org/officeDocument/2006/relationships" xmlns:m="http://schemas.openxmlformats.org/officeDocument/2006/math" xmlns:v="urn:schemas-microsoft-com:vml" xmlns:wp14="http://schemas.microsoft.com/office/word/2010/wordprocessingDrawing" xmlns:wp="http://schemas.openxmlformats.org/drawingml/2006/wordprocessingDrawing" xmlns:w10="urn:schemas-microsoft-com:office:word" xmlns:w="http://schemas.openxmlformats.org/wordprocessingml/2006/main" xmlns:w14="http://schemas.microsoft.com/office/word/2010/wordml" xmlns:w15="http://schemas.microsoft.com/office/word/2012/wordml" xmlns:w16cex="http://schemas.microsoft.com/office/word/2018/wordml/cex" xmlns:w16cid="http://schemas.microsoft.com/office/word/2016/wordml/cid" xmlns:w16="http://schemas.microsoft.com/office/word/2018/wordml" xmlns:w16sdtdh="http://schemas.microsoft.com/office/word/2020/wordml/sdtdatahash" xmlns:w16se="http://schemas.microsoft.com/office/word/2015/wordml/symex" xmlns:wpg="http://schemas.microsoft.com/office/word/2010/wordprocessingGroup" xmlns:wpi="http://schemas.microsoft.com/office/word/2010/wordprocessingInk" xmlns:wne="http://schemas.microsoft.com/office/word/2006/wordml" xmlns:wps="http://schemas.microsoft.com/office/word/2010/wordprocessingShape" mc:Ignorable="w14 w15 w16se w16cid w16 w16cex w16sdtdh wp14">
   <w:abstractNum w:abstractNumId="0" w15:restartNumberingAfterBreak="0">
     <w:nsid w:val="079C09C7"/>
     <w:multiLevelType w:val="hybridMultilevel"/>
@@ -3477,25 +3464,25 @@
       </w:rPr>
     </w:lvl>
   </w:abstractNum>
-  <w:num w:numId="1">
+  <w:num w:numId="1" w16cid:durableId="1131554661">
     <w:abstractNumId w:val="0"/>
   </w:num>
-  <w:num w:numId="2">
+  <w:num w:numId="2" w16cid:durableId="396048281">
     <w:abstractNumId w:val="5"/>
   </w:num>
-  <w:num w:numId="3">
+  <w:num w:numId="3" w16cid:durableId="1555117876">
     <w:abstractNumId w:val="1"/>
   </w:num>
-  <w:num w:numId="4">
+  <w:num w:numId="4" w16cid:durableId="1191453355">
     <w:abstractNumId w:val="3"/>
   </w:num>
-  <w:num w:numId="5">
+  <w:num w:numId="5" w16cid:durableId="964114061">
     <w:abstractNumId w:val="6"/>
   </w:num>
-  <w:num w:numId="6">
+  <w:num w:numId="6" w16cid:durableId="2079984393">
     <w:abstractNumId w:val="4"/>
   </w:num>
-  <w:num w:numId="7">
+  <w:num w:numId="7" w16cid:durableId="62683855">
     <w:abstractNumId w:val="2"/>
   </w:num>
 </w:numbering>

</xml_diff>

<commit_message>
Updated multibank project details
</commit_message>
<xml_diff>
--- a/Chetanya Goyal - Resume.docx
+++ b/Chetanya Goyal - Resume.docx
@@ -1,6 +1,6 @@
 
 <file path=word/document.xml><?xml version="1.0" encoding="utf-8"?>
-<w:document xmlns:wpc="http://schemas.microsoft.com/office/word/2010/wordprocessingCanvas" xmlns:cx="http://schemas.microsoft.com/office/drawing/2014/chartex" xmlns:cx1="http://schemas.microsoft.com/office/drawing/2015/9/8/chartex" xmlns:cx2="http://schemas.microsoft.com/office/drawing/2015/10/21/chartex" xmlns:cx3="http://schemas.microsoft.com/office/drawing/2016/5/9/chartex" xmlns:cx4="http://schemas.microsoft.com/office/drawing/2016/5/10/chartex" xmlns:cx5="http://schemas.microsoft.com/office/drawing/2016/5/11/chartex" xmlns:cx6="http://schemas.microsoft.com/office/drawing/2016/5/12/chartex" xmlns:cx7="http://schemas.microsoft.com/office/drawing/2016/5/13/chartex" xmlns:cx8="http://schemas.microsoft.com/office/drawing/2016/5/14/chartex" xmlns:mc="http://schemas.openxmlformats.org/markup-compatibility/2006" xmlns:aink="http://schemas.microsoft.com/office/drawing/2016/ink" xmlns:am3d="http://schemas.microsoft.com/office/drawing/2017/model3d" xmlns:o="urn:schemas-microsoft-com:office:office" xmlns:oel="http://schemas.microsoft.com/office/2019/extlst" xmlns:r="http://schemas.openxmlformats.org/officeDocument/2006/relationships" xmlns:m="http://schemas.openxmlformats.org/officeDocument/2006/math" xmlns:v="urn:schemas-microsoft-com:vml" xmlns:wp14="http://schemas.microsoft.com/office/word/2010/wordprocessingDrawing" xmlns:wp="http://schemas.openxmlformats.org/drawingml/2006/wordprocessingDrawing" xmlns:w10="urn:schemas-microsoft-com:office:word" xmlns:w="http://schemas.openxmlformats.org/wordprocessingml/2006/main" xmlns:w14="http://schemas.microsoft.com/office/word/2010/wordml" xmlns:w15="http://schemas.microsoft.com/office/word/2012/wordml" xmlns:w16cex="http://schemas.microsoft.com/office/word/2018/wordml/cex" xmlns:w16cid="http://schemas.microsoft.com/office/word/2016/wordml/cid" xmlns:w16="http://schemas.microsoft.com/office/word/2018/wordml" xmlns:w16sdtdh="http://schemas.microsoft.com/office/word/2020/wordml/sdtdatahash" xmlns:w16se="http://schemas.microsoft.com/office/word/2015/wordml/symex" xmlns:wpg="http://schemas.microsoft.com/office/word/2010/wordprocessingGroup" xmlns:wpi="http://schemas.microsoft.com/office/word/2010/wordprocessingInk" xmlns:wne="http://schemas.microsoft.com/office/word/2006/wordml" xmlns:wps="http://schemas.microsoft.com/office/word/2010/wordprocessingShape" mc:Ignorable="w14 w15 w16se w16cid w16 w16cex w16sdtdh wp14">
+<w:document xmlns:wpc="http://schemas.microsoft.com/office/word/2010/wordprocessingCanvas" xmlns:cx="http://schemas.microsoft.com/office/drawing/2014/chartex" xmlns:cx1="http://schemas.microsoft.com/office/drawing/2015/9/8/chartex" xmlns:cx2="http://schemas.microsoft.com/office/drawing/2015/10/21/chartex" xmlns:cx3="http://schemas.microsoft.com/office/drawing/2016/5/9/chartex" xmlns:cx4="http://schemas.microsoft.com/office/drawing/2016/5/10/chartex" xmlns:cx5="http://schemas.microsoft.com/office/drawing/2016/5/11/chartex" xmlns:cx6="http://schemas.microsoft.com/office/drawing/2016/5/12/chartex" xmlns:cx7="http://schemas.microsoft.com/office/drawing/2016/5/13/chartex" xmlns:cx8="http://schemas.microsoft.com/office/drawing/2016/5/14/chartex" xmlns:mc="http://schemas.openxmlformats.org/markup-compatibility/2006" xmlns:aink="http://schemas.microsoft.com/office/drawing/2016/ink" xmlns:am3d="http://schemas.microsoft.com/office/drawing/2017/model3d" xmlns:o="urn:schemas-microsoft-com:office:office" xmlns:r="http://schemas.openxmlformats.org/officeDocument/2006/relationships" xmlns:m="http://schemas.openxmlformats.org/officeDocument/2006/math" xmlns:v="urn:schemas-microsoft-com:vml" xmlns:wp14="http://schemas.microsoft.com/office/word/2010/wordprocessingDrawing" xmlns:wp="http://schemas.openxmlformats.org/drawingml/2006/wordprocessingDrawing" xmlns:w10="urn:schemas-microsoft-com:office:word" xmlns:w="http://schemas.openxmlformats.org/wordprocessingml/2006/main" xmlns:w14="http://schemas.microsoft.com/office/word/2010/wordml" xmlns:w15="http://schemas.microsoft.com/office/word/2012/wordml" xmlns:w16cex="http://schemas.microsoft.com/office/word/2018/wordml/cex" xmlns:w16cid="http://schemas.microsoft.com/office/word/2016/wordml/cid" xmlns:w16="http://schemas.microsoft.com/office/word/2018/wordml" xmlns:w16sdtdh="http://schemas.microsoft.com/office/word/2020/wordml/sdtdatahash" xmlns:w16se="http://schemas.microsoft.com/office/word/2015/wordml/symex" xmlns:wpg="http://schemas.microsoft.com/office/word/2010/wordprocessingGroup" xmlns:wpi="http://schemas.microsoft.com/office/word/2010/wordprocessingInk" xmlns:wne="http://schemas.microsoft.com/office/word/2006/wordml" xmlns:wps="http://schemas.microsoft.com/office/word/2010/wordprocessingShape" mc:Ignorable="w14 w15 w16se w16cid w16 w16cex w16sdtdh wp14">
   <w:body>
     <w:tbl>
       <w:tblPr>
@@ -31,26 +31,42 @@
                 <w:lang w:val="en-US"/>
               </w:rPr>
             </w:pPr>
+            <w:r>
+              <w:fldChar w:fldCharType="begin"/>
+            </w:r>
+            <w:r>
+              <w:instrText xml:space="preserve"> HYPERLINK "mailto:chetanya95@gmail.com" </w:instrText>
+            </w:r>
+            <w:r>
+              <w:fldChar w:fldCharType="separate"/>
+            </w:r>
+            <w:r>
+              <w:rPr>
+                <w:rStyle w:val="Hyperlink"/>
+                <w:rFonts w:cstheme="minorHAnsi"/>
+                <w:szCs w:val="22"/>
+                <w:lang w:val="en-US"/>
+              </w:rPr>
+              <w:t>chetanya95@gmail.com</w:t>
+            </w:r>
+            <w:r>
+              <w:rPr>
+                <w:rStyle w:val="Hyperlink"/>
+                <w:rFonts w:cstheme="minorHAnsi"/>
+                <w:szCs w:val="22"/>
+                <w:lang w:val="en-US"/>
+              </w:rPr>
+              <w:fldChar w:fldCharType="end"/>
+            </w:r>
+            <w:r>
+              <w:rPr>
+                <w:rFonts w:cstheme="minorHAnsi"/>
+                <w:szCs w:val="22"/>
+                <w:lang w:val="en-US"/>
+              </w:rPr>
+              <w:br/>
+            </w:r>
             <w:hyperlink r:id="rId6" w:history="1">
-              <w:r>
-                <w:rPr>
-                  <w:rStyle w:val="Hyperlink"/>
-                  <w:rFonts w:cstheme="minorHAnsi"/>
-                  <w:szCs w:val="22"/>
-                  <w:lang w:val="en-US"/>
-                </w:rPr>
-                <w:t>chetanya95@gmail.com</w:t>
-              </w:r>
-            </w:hyperlink>
-            <w:r>
-              <w:rPr>
-                <w:rFonts w:cstheme="minorHAnsi"/>
-                <w:szCs w:val="22"/>
-                <w:lang w:val="en-US"/>
-              </w:rPr>
-              <w:br/>
-            </w:r>
-            <w:hyperlink r:id="rId7" w:history="1">
               <w:r>
                 <w:rPr>
                   <w:rStyle w:val="Hyperlink"/>
@@ -630,8 +646,18 @@
                 <w:color w:val="000000" w:themeColor="text1"/>
                 <w:szCs w:val="22"/>
               </w:rPr>
-              <w:t>, Aseprite</w:t>
-            </w:r>
+              <w:t xml:space="preserve">, </w:t>
+            </w:r>
+            <w:proofErr w:type="spellStart"/>
+            <w:r>
+              <w:rPr>
+                <w:rFonts w:cstheme="minorHAnsi"/>
+                <w:color w:val="000000" w:themeColor="text1"/>
+                <w:szCs w:val="22"/>
+              </w:rPr>
+              <w:t>Aseprite</w:t>
+            </w:r>
+            <w:proofErr w:type="spellEnd"/>
           </w:p>
         </w:tc>
       </w:tr>
@@ -701,7 +727,23 @@
                 <w:b/>
                 <w:bCs/>
               </w:rPr>
-              <w:t xml:space="preserve"> Pvt. Ltd.</w:t>
+              <w:t xml:space="preserve"> </w:t>
+            </w:r>
+            <w:proofErr w:type="spellStart"/>
+            <w:r>
+              <w:rPr>
+                <w:b/>
+                <w:bCs/>
+              </w:rPr>
+              <w:t>Pvt.</w:t>
+            </w:r>
+            <w:proofErr w:type="spellEnd"/>
+            <w:r>
+              <w:rPr>
+                <w:b/>
+                <w:bCs/>
+              </w:rPr>
+              <w:t xml:space="preserve"> Ltd.</w:t>
             </w:r>
             <w:r>
               <w:rPr>
@@ -902,12 +944,21 @@
             <w:tcW w:w="4161" w:type="dxa"/>
           </w:tcPr>
           <w:p>
+            <w:proofErr w:type="spellStart"/>
             <w:r>
               <w:rPr>
                 <w:b/>
                 <w:bCs/>
               </w:rPr>
-              <w:t xml:space="preserve">Blackforest Game: </w:t>
+              <w:t>Blackforest</w:t>
+            </w:r>
+            <w:proofErr w:type="spellEnd"/>
+            <w:r>
+              <w:rPr>
+                <w:b/>
+                <w:bCs/>
+              </w:rPr>
+              <w:t xml:space="preserve"> Game: </w:t>
             </w:r>
             <w:r>
               <w:t xml:space="preserve">Developed </w:t>
@@ -1100,7 +1151,7 @@
                 <w:u w:val="single"/>
               </w:rPr>
             </w:pPr>
-            <w:hyperlink r:id="rId8" w:history="1">
+            <w:hyperlink r:id="rId7" w:history="1">
               <w:r>
                 <w:rPr>
                   <w:rStyle w:val="Hyperlink"/>
@@ -1617,7 +1668,49 @@
               <w:rPr>
                 <w:rFonts w:cstheme="minorHAnsi"/>
               </w:rPr>
-              <w:t>Designed P2P systems to support ‘Mu</w:t>
+              <w:t>Performed</w:t>
+            </w:r>
+            <w:r>
+              <w:rPr>
+                <w:rFonts w:cstheme="minorHAnsi"/>
+              </w:rPr>
+              <w:t xml:space="preserve"> </w:t>
+            </w:r>
+            <w:r>
+              <w:rPr>
+                <w:rFonts w:cstheme="minorHAnsi"/>
+              </w:rPr>
+              <w:t xml:space="preserve">HLD, LLD &amp; mentored SDEs </w:t>
+            </w:r>
+            <w:r>
+              <w:rPr>
+                <w:rFonts w:cstheme="minorHAnsi"/>
+              </w:rPr>
+              <w:t>on</w:t>
+            </w:r>
+            <w:r>
+              <w:rPr>
+                <w:rFonts w:cstheme="minorHAnsi"/>
+              </w:rPr>
+              <w:t xml:space="preserve"> a multi-year</w:t>
+            </w:r>
+            <w:r>
+              <w:rPr>
+                <w:rFonts w:cstheme="minorHAnsi"/>
+              </w:rPr>
+              <w:t xml:space="preserve"> </w:t>
+            </w:r>
+            <w:r>
+              <w:rPr>
+                <w:rFonts w:cstheme="minorHAnsi"/>
+              </w:rPr>
+              <w:t xml:space="preserve">P2P project called </w:t>
+            </w:r>
+            <w:r>
+              <w:rPr>
+                <w:rFonts w:cstheme="minorHAnsi"/>
+              </w:rPr>
+              <w:t>‘Mu</w:t>
             </w:r>
             <w:r>
               <w:rPr>
@@ -1647,7 +1740,37 @@
               <w:rPr>
                 <w:rFonts w:cstheme="minorHAnsi"/>
               </w:rPr>
-              <w:t>ank’ UPI payments which improve</w:t>
+              <w:t>ank’</w:t>
+            </w:r>
+            <w:r>
+              <w:rPr>
+                <w:rFonts w:cstheme="minorHAnsi"/>
+              </w:rPr>
+              <w:t xml:space="preserve"> which involved architectural revamp of P2P systems</w:t>
+            </w:r>
+            <w:r>
+              <w:rPr>
+                <w:rFonts w:cstheme="minorHAnsi"/>
+              </w:rPr>
+              <w:t>.</w:t>
+            </w:r>
+            <w:r>
+              <w:rPr>
+                <w:rFonts w:cstheme="minorHAnsi"/>
+              </w:rPr>
+              <w:t xml:space="preserve"> </w:t>
+            </w:r>
+            <w:r>
+              <w:rPr>
+                <w:rFonts w:cstheme="minorHAnsi"/>
+              </w:rPr>
+              <w:t>I</w:t>
+            </w:r>
+            <w:r>
+              <w:rPr>
+                <w:rFonts w:cstheme="minorHAnsi"/>
+              </w:rPr>
+              <w:t>mprove</w:t>
             </w:r>
             <w:r>
               <w:rPr>
@@ -1665,7 +1788,25 @@
               <w:rPr>
                 <w:rFonts w:cstheme="minorHAnsi"/>
               </w:rPr>
-              <w:t xml:space="preserve"> from 70% to 78%.</w:t>
+              <w:t xml:space="preserve"> from </w:t>
+            </w:r>
+            <w:r>
+              <w:rPr>
+                <w:rFonts w:cstheme="minorHAnsi"/>
+              </w:rPr>
+              <w:t>68</w:t>
+            </w:r>
+            <w:r>
+              <w:rPr>
+                <w:rFonts w:cstheme="minorHAnsi"/>
+              </w:rPr>
+              <w:t>% to 78%</w:t>
+            </w:r>
+            <w:r>
+              <w:rPr>
+                <w:rFonts w:cstheme="minorHAnsi"/>
+              </w:rPr>
+              <w:t xml:space="preserve"> as part of the project.</w:t>
             </w:r>
           </w:p>
           <w:p>
@@ -1803,7 +1944,13 @@
               <w:rPr>
                 <w:rFonts w:cstheme="minorHAnsi"/>
               </w:rPr>
-              <w:t>SDEs</w:t>
+              <w:t>SDE</w:t>
+            </w:r>
+            <w:r>
+              <w:rPr>
+                <w:rFonts w:cstheme="minorHAnsi"/>
+              </w:rPr>
+              <w:t xml:space="preserve"> interns</w:t>
             </w:r>
             <w:r>
               <w:rPr>
@@ -2097,14 +2244,25 @@
                 <w:lang w:val="en-US"/>
               </w:rPr>
             </w:pPr>
-            <w:r>
-              <w:rPr>
-                <w:rFonts w:cstheme="minorHAnsi"/>
-                <w:b/>
-                <w:szCs w:val="22"/>
-                <w:lang w:val="en-US"/>
-              </w:rPr>
-              <w:t>FreeStand Sampling</w:t>
+            <w:proofErr w:type="spellStart"/>
+            <w:r>
+              <w:rPr>
+                <w:rFonts w:cstheme="minorHAnsi"/>
+                <w:b/>
+                <w:szCs w:val="22"/>
+                <w:lang w:val="en-US"/>
+              </w:rPr>
+              <w:t>FreeStand</w:t>
+            </w:r>
+            <w:proofErr w:type="spellEnd"/>
+            <w:r>
+              <w:rPr>
+                <w:rFonts w:cstheme="minorHAnsi"/>
+                <w:b/>
+                <w:szCs w:val="22"/>
+                <w:lang w:val="en-US"/>
+              </w:rPr>
+              <w:t xml:space="preserve"> Sampling</w:t>
             </w:r>
             <w:r>
               <w:rPr>
@@ -2523,8 +2681,13 @@
             <w:pPr>
               <w:cnfStyle w:val="000000000000" w:firstRow="0" w:lastRow="0" w:firstColumn="0" w:lastColumn="0" w:oddVBand="0" w:evenVBand="0" w:oddHBand="0" w:evenHBand="0" w:firstRowFirstColumn="0" w:firstRowLastColumn="0" w:lastRowFirstColumn="0" w:lastRowLastColumn="0"/>
             </w:pPr>
-            <w:r>
-              <w:t>Ahlcon Public School</w:t>
+            <w:proofErr w:type="spellStart"/>
+            <w:r>
+              <w:t>Ahlcon</w:t>
+            </w:r>
+            <w:proofErr w:type="spellEnd"/>
+            <w:r>
+              <w:t xml:space="preserve"> Public School</w:t>
             </w:r>
             <w:r>
               <w:t>, Delhi</w:t>
@@ -2672,7 +2835,7 @@
 </file>
 
 <file path=word/numbering.xml><?xml version="1.0" encoding="utf-8"?>
-<w:numbering xmlns:wpc="http://schemas.microsoft.com/office/word/2010/wordprocessingCanvas" xmlns:cx="http://schemas.microsoft.com/office/drawing/2014/chartex" xmlns:cx1="http://schemas.microsoft.com/office/drawing/2015/9/8/chartex" xmlns:cx2="http://schemas.microsoft.com/office/drawing/2015/10/21/chartex" xmlns:cx3="http://schemas.microsoft.com/office/drawing/2016/5/9/chartex" xmlns:cx4="http://schemas.microsoft.com/office/drawing/2016/5/10/chartex" xmlns:cx5="http://schemas.microsoft.com/office/drawing/2016/5/11/chartex" xmlns:cx6="http://schemas.microsoft.com/office/drawing/2016/5/12/chartex" xmlns:cx7="http://schemas.microsoft.com/office/drawing/2016/5/13/chartex" xmlns:cx8="http://schemas.microsoft.com/office/drawing/2016/5/14/chartex" xmlns:mc="http://schemas.openxmlformats.org/markup-compatibility/2006" xmlns:aink="http://schemas.microsoft.com/office/drawing/2016/ink" xmlns:am3d="http://schemas.microsoft.com/office/drawing/2017/model3d" xmlns:o="urn:schemas-microsoft-com:office:office" xmlns:oel="http://schemas.microsoft.com/office/2019/extlst" xmlns:r="http://schemas.openxmlformats.org/officeDocument/2006/relationships" xmlns:m="http://schemas.openxmlformats.org/officeDocument/2006/math" xmlns:v="urn:schemas-microsoft-com:vml" xmlns:wp14="http://schemas.microsoft.com/office/word/2010/wordprocessingDrawing" xmlns:wp="http://schemas.openxmlformats.org/drawingml/2006/wordprocessingDrawing" xmlns:w10="urn:schemas-microsoft-com:office:word" xmlns:w="http://schemas.openxmlformats.org/wordprocessingml/2006/main" xmlns:w14="http://schemas.microsoft.com/office/word/2010/wordml" xmlns:w15="http://schemas.microsoft.com/office/word/2012/wordml" xmlns:w16cex="http://schemas.microsoft.com/office/word/2018/wordml/cex" xmlns:w16cid="http://schemas.microsoft.com/office/word/2016/wordml/cid" xmlns:w16="http://schemas.microsoft.com/office/word/2018/wordml" xmlns:w16sdtdh="http://schemas.microsoft.com/office/word/2020/wordml/sdtdatahash" xmlns:w16se="http://schemas.microsoft.com/office/word/2015/wordml/symex" xmlns:wpg="http://schemas.microsoft.com/office/word/2010/wordprocessingGroup" xmlns:wpi="http://schemas.microsoft.com/office/word/2010/wordprocessingInk" xmlns:wne="http://schemas.microsoft.com/office/word/2006/wordml" xmlns:wps="http://schemas.microsoft.com/office/word/2010/wordprocessingShape" mc:Ignorable="w14 w15 w16se w16cid w16 w16cex w16sdtdh wp14">
+<w:numbering xmlns:wpc="http://schemas.microsoft.com/office/word/2010/wordprocessingCanvas" xmlns:cx="http://schemas.microsoft.com/office/drawing/2014/chartex" xmlns:cx1="http://schemas.microsoft.com/office/drawing/2015/9/8/chartex" xmlns:cx2="http://schemas.microsoft.com/office/drawing/2015/10/21/chartex" xmlns:cx3="http://schemas.microsoft.com/office/drawing/2016/5/9/chartex" xmlns:cx4="http://schemas.microsoft.com/office/drawing/2016/5/10/chartex" xmlns:cx5="http://schemas.microsoft.com/office/drawing/2016/5/11/chartex" xmlns:cx6="http://schemas.microsoft.com/office/drawing/2016/5/12/chartex" xmlns:cx7="http://schemas.microsoft.com/office/drawing/2016/5/13/chartex" xmlns:cx8="http://schemas.microsoft.com/office/drawing/2016/5/14/chartex" xmlns:mc="http://schemas.openxmlformats.org/markup-compatibility/2006" xmlns:aink="http://schemas.microsoft.com/office/drawing/2016/ink" xmlns:am3d="http://schemas.microsoft.com/office/drawing/2017/model3d" xmlns:o="urn:schemas-microsoft-com:office:office" xmlns:r="http://schemas.openxmlformats.org/officeDocument/2006/relationships" xmlns:m="http://schemas.openxmlformats.org/officeDocument/2006/math" xmlns:v="urn:schemas-microsoft-com:vml" xmlns:wp14="http://schemas.microsoft.com/office/word/2010/wordprocessingDrawing" xmlns:wp="http://schemas.openxmlformats.org/drawingml/2006/wordprocessingDrawing" xmlns:w10="urn:schemas-microsoft-com:office:word" xmlns:w="http://schemas.openxmlformats.org/wordprocessingml/2006/main" xmlns:w14="http://schemas.microsoft.com/office/word/2010/wordml" xmlns:w15="http://schemas.microsoft.com/office/word/2012/wordml" xmlns:w16cex="http://schemas.microsoft.com/office/word/2018/wordml/cex" xmlns:w16cid="http://schemas.microsoft.com/office/word/2016/wordml/cid" xmlns:w16="http://schemas.microsoft.com/office/word/2018/wordml" xmlns:w16sdtdh="http://schemas.microsoft.com/office/word/2020/wordml/sdtdatahash" xmlns:w16se="http://schemas.microsoft.com/office/word/2015/wordml/symex" xmlns:wpg="http://schemas.microsoft.com/office/word/2010/wordprocessingGroup" xmlns:wpi="http://schemas.microsoft.com/office/word/2010/wordprocessingInk" xmlns:wne="http://schemas.microsoft.com/office/word/2006/wordml" xmlns:wps="http://schemas.microsoft.com/office/word/2010/wordprocessingShape" mc:Ignorable="w14 w15 w16se w16cid w16 w16cex w16sdtdh wp14">
   <w:abstractNum w:abstractNumId="0" w15:restartNumberingAfterBreak="0">
     <w:nsid w:val="079C09C7"/>
     <w:multiLevelType w:val="hybridMultilevel"/>
@@ -3464,25 +3627,25 @@
       </w:rPr>
     </w:lvl>
   </w:abstractNum>
-  <w:num w:numId="1" w16cid:durableId="1131554661">
+  <w:num w:numId="1">
     <w:abstractNumId w:val="0"/>
   </w:num>
-  <w:num w:numId="2" w16cid:durableId="396048281">
+  <w:num w:numId="2">
     <w:abstractNumId w:val="5"/>
   </w:num>
-  <w:num w:numId="3" w16cid:durableId="1555117876">
+  <w:num w:numId="3">
     <w:abstractNumId w:val="1"/>
   </w:num>
-  <w:num w:numId="4" w16cid:durableId="1191453355">
+  <w:num w:numId="4">
     <w:abstractNumId w:val="3"/>
   </w:num>
-  <w:num w:numId="5" w16cid:durableId="964114061">
+  <w:num w:numId="5">
     <w:abstractNumId w:val="6"/>
   </w:num>
-  <w:num w:numId="6" w16cid:durableId="2079984393">
+  <w:num w:numId="6">
     <w:abstractNumId w:val="4"/>
   </w:num>
-  <w:num w:numId="7" w16cid:durableId="62683855">
+  <w:num w:numId="7">
     <w:abstractNumId w:val="2"/>
   </w:num>
 </w:numbering>

</xml_diff>